<commit_message>
Edited user guide: description of data format app.py takes in
</commit_message>
<xml_diff>
--- a/Final App Codes/user guide to app.py.docx
+++ b/Final App Codes/user guide to app.py.docx
@@ -20,6 +20,17 @@
       <w:r>
         <w:t>Download file</w:t>
       </w:r>
+      <w:r>
+        <w:t xml:space="preserve">s (app.py, </w:t>
+      </w:r>
+      <w:r>
+        <w:t>final tweets data</w:t>
+      </w:r>
+      <w:r>
+        <w:t>.csv and final volume data.csv)</w:t>
+      </w:r>
+      <w:bookmarkStart w:id="0" w:name="_GoBack"/>
+      <w:bookmarkEnd w:id="0"/>
     </w:p>
     <w:p>
       <w:pPr>
@@ -141,18 +152,757 @@
     <w:p/>
     <w:p>
       <w:r>
-        <w:t>app.py is coded in such a way it can take in data and plot the graph. However, the data should be in the following format:</w:t>
+        <w:t>app.py is coded in such a way it can take in data and plot the graph</w:t>
+      </w:r>
+      <w:r>
+        <w:t xml:space="preserve"> from 2 .csv files</w:t>
+      </w:r>
+      <w:r>
+        <w:t>. However, the data should be in the following format:</w:t>
+      </w:r>
+    </w:p>
+    <w:p>
+      <w:r>
+        <w:t>final tweets data</w:t>
+      </w:r>
+      <w:r>
+        <w:t>.csv</w:t>
       </w:r>
     </w:p>
     <w:tbl>
       <w:tblPr>
         <w:tblStyle w:val="TableGrid"/>
-        <w:tblW w:w="2937" w:type="dxa"/>
+        <w:tblW w:w="2312" w:type="dxa"/>
         <w:tblLook w:val="04A0" w:firstRow="1" w:lastRow="0" w:firstColumn="1" w:lastColumn="0" w:noHBand="0" w:noVBand="1"/>
       </w:tblPr>
       <w:tblGrid>
         <w:gridCol w:w="1203"/>
         <w:gridCol w:w="1109"/>
+      </w:tblGrid>
+      <w:tr>
+        <w:trPr>
+          <w:trHeight w:val="288"/>
+        </w:trPr>
+        <w:tc>
+          <w:tcPr>
+            <w:tcW w:w="1203" w:type="dxa"/>
+            <w:shd w:val="clear" w:color="auto" w:fill="FFC000"/>
+            <w:noWrap/>
+            <w:hideMark/>
+          </w:tcPr>
+          <w:p>
+            <w:pPr>
+              <w:rPr>
+                <w:rFonts w:ascii="Calibri" w:eastAsia="Times New Roman" w:hAnsi="Calibri" w:cs="Calibri"/>
+                <w:color w:val="000000"/>
+                <w:lang w:eastAsia="en-SG"/>
+              </w:rPr>
+            </w:pPr>
+            <w:r>
+              <w:rPr>
+                <w:rFonts w:ascii="Calibri" w:eastAsia="Times New Roman" w:hAnsi="Calibri" w:cs="Calibri"/>
+                <w:color w:val="000000"/>
+                <w:lang w:eastAsia="en-SG"/>
+              </w:rPr>
+              <w:t>Month</w:t>
+            </w:r>
+          </w:p>
+        </w:tc>
+        <w:tc>
+          <w:tcPr>
+            <w:tcW w:w="1109" w:type="dxa"/>
+            <w:shd w:val="clear" w:color="auto" w:fill="FFC000"/>
+            <w:noWrap/>
+            <w:hideMark/>
+          </w:tcPr>
+          <w:p>
+            <w:pPr>
+              <w:rPr>
+                <w:rFonts w:ascii="Calibri" w:eastAsia="Times New Roman" w:hAnsi="Calibri" w:cs="Calibri"/>
+                <w:color w:val="000000"/>
+                <w:lang w:eastAsia="en-SG"/>
+              </w:rPr>
+            </w:pPr>
+            <w:r>
+              <w:rPr>
+                <w:rFonts w:ascii="Calibri" w:eastAsia="Times New Roman" w:hAnsi="Calibri" w:cs="Calibri"/>
+                <w:color w:val="000000"/>
+                <w:lang w:eastAsia="en-SG"/>
+              </w:rPr>
+              <w:t>Tweets</w:t>
+            </w:r>
+          </w:p>
+        </w:tc>
+      </w:tr>
+      <w:tr>
+        <w:trPr>
+          <w:trHeight w:val="288"/>
+        </w:trPr>
+        <w:tc>
+          <w:tcPr>
+            <w:tcW w:w="1203" w:type="dxa"/>
+            <w:noWrap/>
+            <w:hideMark/>
+          </w:tcPr>
+          <w:p>
+            <w:pPr>
+              <w:rPr>
+                <w:rFonts w:ascii="Calibri" w:eastAsia="Times New Roman" w:hAnsi="Calibri" w:cs="Calibri"/>
+                <w:color w:val="000000"/>
+                <w:lang w:eastAsia="en-SG"/>
+              </w:rPr>
+            </w:pPr>
+            <w:r>
+              <w:rPr>
+                <w:rFonts w:ascii="Calibri" w:eastAsia="Times New Roman" w:hAnsi="Calibri" w:cs="Calibri"/>
+                <w:color w:val="000000"/>
+                <w:lang w:eastAsia="en-SG"/>
+              </w:rPr>
+              <w:t>December</w:t>
+            </w:r>
+          </w:p>
+        </w:tc>
+        <w:tc>
+          <w:tcPr>
+            <w:tcW w:w="1109" w:type="dxa"/>
+            <w:noWrap/>
+            <w:hideMark/>
+          </w:tcPr>
+          <w:p>
+            <w:pPr>
+              <w:jc w:val="right"/>
+              <w:rPr>
+                <w:rFonts w:ascii="Calibri" w:eastAsia="Times New Roman" w:hAnsi="Calibri" w:cs="Calibri"/>
+                <w:color w:val="000000"/>
+                <w:lang w:eastAsia="en-SG"/>
+              </w:rPr>
+            </w:pPr>
+            <w:r>
+              <w:rPr>
+                <w:rFonts w:ascii="Calibri" w:eastAsia="Times New Roman" w:hAnsi="Calibri" w:cs="Calibri"/>
+                <w:color w:val="000000"/>
+                <w:lang w:eastAsia="en-SG"/>
+              </w:rPr>
+              <w:t>753432</w:t>
+            </w:r>
+          </w:p>
+        </w:tc>
+      </w:tr>
+      <w:tr>
+        <w:trPr>
+          <w:trHeight w:val="288"/>
+        </w:trPr>
+        <w:tc>
+          <w:tcPr>
+            <w:tcW w:w="1203" w:type="dxa"/>
+            <w:noWrap/>
+            <w:hideMark/>
+          </w:tcPr>
+          <w:p>
+            <w:pPr>
+              <w:rPr>
+                <w:rFonts w:ascii="Calibri" w:eastAsia="Times New Roman" w:hAnsi="Calibri" w:cs="Calibri"/>
+                <w:color w:val="000000"/>
+                <w:lang w:eastAsia="en-SG"/>
+              </w:rPr>
+            </w:pPr>
+            <w:r>
+              <w:rPr>
+                <w:rFonts w:ascii="Calibri" w:eastAsia="Times New Roman" w:hAnsi="Calibri" w:cs="Calibri"/>
+                <w:color w:val="000000"/>
+                <w:lang w:eastAsia="en-SG"/>
+              </w:rPr>
+              <w:t>January</w:t>
+            </w:r>
+          </w:p>
+        </w:tc>
+        <w:tc>
+          <w:tcPr>
+            <w:tcW w:w="1109" w:type="dxa"/>
+            <w:noWrap/>
+            <w:hideMark/>
+          </w:tcPr>
+          <w:p>
+            <w:pPr>
+              <w:jc w:val="right"/>
+              <w:rPr>
+                <w:rFonts w:ascii="Calibri" w:eastAsia="Times New Roman" w:hAnsi="Calibri" w:cs="Calibri"/>
+                <w:color w:val="000000"/>
+                <w:lang w:eastAsia="en-SG"/>
+              </w:rPr>
+            </w:pPr>
+            <w:r>
+              <w:rPr>
+                <w:rFonts w:ascii="Calibri" w:eastAsia="Times New Roman" w:hAnsi="Calibri" w:cs="Calibri"/>
+                <w:color w:val="000000"/>
+                <w:lang w:eastAsia="en-SG"/>
+              </w:rPr>
+              <w:t>2414567</w:t>
+            </w:r>
+          </w:p>
+        </w:tc>
+      </w:tr>
+      <w:tr>
+        <w:trPr>
+          <w:trHeight w:val="288"/>
+        </w:trPr>
+        <w:tc>
+          <w:tcPr>
+            <w:tcW w:w="1203" w:type="dxa"/>
+            <w:noWrap/>
+            <w:hideMark/>
+          </w:tcPr>
+          <w:p>
+            <w:pPr>
+              <w:rPr>
+                <w:rFonts w:ascii="Calibri" w:eastAsia="Times New Roman" w:hAnsi="Calibri" w:cs="Calibri"/>
+                <w:color w:val="000000"/>
+                <w:lang w:eastAsia="en-SG"/>
+              </w:rPr>
+            </w:pPr>
+            <w:r>
+              <w:rPr>
+                <w:rFonts w:ascii="Calibri" w:eastAsia="Times New Roman" w:hAnsi="Calibri" w:cs="Calibri"/>
+                <w:color w:val="000000"/>
+                <w:lang w:eastAsia="en-SG"/>
+              </w:rPr>
+              <w:t>February</w:t>
+            </w:r>
+          </w:p>
+        </w:tc>
+        <w:tc>
+          <w:tcPr>
+            <w:tcW w:w="1109" w:type="dxa"/>
+            <w:noWrap/>
+            <w:hideMark/>
+          </w:tcPr>
+          <w:p>
+            <w:pPr>
+              <w:jc w:val="right"/>
+              <w:rPr>
+                <w:rFonts w:ascii="Calibri" w:eastAsia="Times New Roman" w:hAnsi="Calibri" w:cs="Calibri"/>
+                <w:color w:val="000000"/>
+                <w:lang w:eastAsia="en-SG"/>
+              </w:rPr>
+            </w:pPr>
+            <w:r>
+              <w:rPr>
+                <w:rFonts w:ascii="Calibri" w:eastAsia="Times New Roman" w:hAnsi="Calibri" w:cs="Calibri"/>
+                <w:color w:val="000000"/>
+                <w:lang w:eastAsia="en-SG"/>
+              </w:rPr>
+              <w:t>4075702</w:t>
+            </w:r>
+          </w:p>
+        </w:tc>
+      </w:tr>
+      <w:tr>
+        <w:trPr>
+          <w:trHeight w:val="288"/>
+        </w:trPr>
+        <w:tc>
+          <w:tcPr>
+            <w:tcW w:w="1203" w:type="dxa"/>
+            <w:noWrap/>
+            <w:hideMark/>
+          </w:tcPr>
+          <w:p>
+            <w:pPr>
+              <w:rPr>
+                <w:rFonts w:ascii="Calibri" w:eastAsia="Times New Roman" w:hAnsi="Calibri" w:cs="Calibri"/>
+                <w:color w:val="000000"/>
+                <w:lang w:eastAsia="en-SG"/>
+              </w:rPr>
+            </w:pPr>
+            <w:r>
+              <w:rPr>
+                <w:rFonts w:ascii="Calibri" w:eastAsia="Times New Roman" w:hAnsi="Calibri" w:cs="Calibri"/>
+                <w:color w:val="000000"/>
+                <w:lang w:eastAsia="en-SG"/>
+              </w:rPr>
+              <w:t>March</w:t>
+            </w:r>
+          </w:p>
+        </w:tc>
+        <w:tc>
+          <w:tcPr>
+            <w:tcW w:w="1109" w:type="dxa"/>
+            <w:noWrap/>
+            <w:hideMark/>
+          </w:tcPr>
+          <w:p>
+            <w:pPr>
+              <w:jc w:val="right"/>
+              <w:rPr>
+                <w:rFonts w:ascii="Calibri" w:eastAsia="Times New Roman" w:hAnsi="Calibri" w:cs="Calibri"/>
+                <w:color w:val="000000"/>
+                <w:lang w:eastAsia="en-SG"/>
+              </w:rPr>
+            </w:pPr>
+            <w:r>
+              <w:rPr>
+                <w:rFonts w:ascii="Calibri" w:eastAsia="Times New Roman" w:hAnsi="Calibri" w:cs="Calibri"/>
+                <w:color w:val="000000"/>
+                <w:lang w:eastAsia="en-SG"/>
+              </w:rPr>
+              <w:t>32949042</w:t>
+            </w:r>
+          </w:p>
+        </w:tc>
+      </w:tr>
+      <w:tr>
+        <w:trPr>
+          <w:trHeight w:val="288"/>
+        </w:trPr>
+        <w:tc>
+          <w:tcPr>
+            <w:tcW w:w="1203" w:type="dxa"/>
+            <w:noWrap/>
+            <w:hideMark/>
+          </w:tcPr>
+          <w:p>
+            <w:pPr>
+              <w:rPr>
+                <w:rFonts w:ascii="Calibri" w:eastAsia="Times New Roman" w:hAnsi="Calibri" w:cs="Calibri"/>
+                <w:color w:val="000000"/>
+                <w:lang w:eastAsia="en-SG"/>
+              </w:rPr>
+            </w:pPr>
+            <w:r>
+              <w:rPr>
+                <w:rFonts w:ascii="Calibri" w:eastAsia="Times New Roman" w:hAnsi="Calibri" w:cs="Calibri"/>
+                <w:color w:val="000000"/>
+                <w:lang w:eastAsia="en-SG"/>
+              </w:rPr>
+              <w:t>April</w:t>
+            </w:r>
+          </w:p>
+        </w:tc>
+        <w:tc>
+          <w:tcPr>
+            <w:tcW w:w="1109" w:type="dxa"/>
+            <w:noWrap/>
+            <w:hideMark/>
+          </w:tcPr>
+          <w:p>
+            <w:pPr>
+              <w:jc w:val="right"/>
+              <w:rPr>
+                <w:rFonts w:ascii="Calibri" w:eastAsia="Times New Roman" w:hAnsi="Calibri" w:cs="Calibri"/>
+                <w:color w:val="000000"/>
+                <w:lang w:eastAsia="en-SG"/>
+              </w:rPr>
+            </w:pPr>
+            <w:r>
+              <w:rPr>
+                <w:rFonts w:ascii="Calibri" w:eastAsia="Times New Roman" w:hAnsi="Calibri" w:cs="Calibri"/>
+                <w:color w:val="000000"/>
+                <w:lang w:eastAsia="en-SG"/>
+              </w:rPr>
+              <w:t>7397972</w:t>
+            </w:r>
+          </w:p>
+        </w:tc>
+      </w:tr>
+      <w:tr>
+        <w:trPr>
+          <w:trHeight w:val="288"/>
+        </w:trPr>
+        <w:tc>
+          <w:tcPr>
+            <w:tcW w:w="1203" w:type="dxa"/>
+            <w:noWrap/>
+            <w:hideMark/>
+          </w:tcPr>
+          <w:p>
+            <w:pPr>
+              <w:rPr>
+                <w:rFonts w:ascii="Calibri" w:eastAsia="Times New Roman" w:hAnsi="Calibri" w:cs="Calibri"/>
+                <w:color w:val="000000"/>
+                <w:lang w:eastAsia="en-SG"/>
+              </w:rPr>
+            </w:pPr>
+            <w:r>
+              <w:rPr>
+                <w:rFonts w:ascii="Calibri" w:eastAsia="Times New Roman" w:hAnsi="Calibri" w:cs="Calibri"/>
+                <w:color w:val="000000"/>
+                <w:lang w:eastAsia="en-SG"/>
+              </w:rPr>
+              <w:t>May</w:t>
+            </w:r>
+          </w:p>
+        </w:tc>
+        <w:tc>
+          <w:tcPr>
+            <w:tcW w:w="1109" w:type="dxa"/>
+            <w:noWrap/>
+            <w:hideMark/>
+          </w:tcPr>
+          <w:p>
+            <w:pPr>
+              <w:jc w:val="right"/>
+              <w:rPr>
+                <w:rFonts w:ascii="Calibri" w:eastAsia="Times New Roman" w:hAnsi="Calibri" w:cs="Calibri"/>
+                <w:color w:val="000000"/>
+                <w:lang w:eastAsia="en-SG"/>
+              </w:rPr>
+            </w:pPr>
+            <w:r>
+              <w:rPr>
+                <w:rFonts w:ascii="Calibri" w:eastAsia="Times New Roman" w:hAnsi="Calibri" w:cs="Calibri"/>
+                <w:color w:val="000000"/>
+                <w:lang w:eastAsia="en-SG"/>
+              </w:rPr>
+              <w:t>9059107</w:t>
+            </w:r>
+          </w:p>
+        </w:tc>
+      </w:tr>
+      <w:tr>
+        <w:trPr>
+          <w:trHeight w:val="288"/>
+        </w:trPr>
+        <w:tc>
+          <w:tcPr>
+            <w:tcW w:w="1203" w:type="dxa"/>
+            <w:noWrap/>
+            <w:hideMark/>
+          </w:tcPr>
+          <w:p>
+            <w:pPr>
+              <w:rPr>
+                <w:rFonts w:ascii="Calibri" w:eastAsia="Times New Roman" w:hAnsi="Calibri" w:cs="Calibri"/>
+                <w:color w:val="000000"/>
+                <w:lang w:eastAsia="en-SG"/>
+              </w:rPr>
+            </w:pPr>
+            <w:r>
+              <w:rPr>
+                <w:rFonts w:ascii="Calibri" w:eastAsia="Times New Roman" w:hAnsi="Calibri" w:cs="Calibri"/>
+                <w:color w:val="000000"/>
+                <w:lang w:eastAsia="en-SG"/>
+              </w:rPr>
+              <w:t>June</w:t>
+            </w:r>
+          </w:p>
+        </w:tc>
+        <w:tc>
+          <w:tcPr>
+            <w:tcW w:w="1109" w:type="dxa"/>
+            <w:noWrap/>
+            <w:hideMark/>
+          </w:tcPr>
+          <w:p>
+            <w:pPr>
+              <w:jc w:val="right"/>
+              <w:rPr>
+                <w:rFonts w:ascii="Calibri" w:eastAsia="Times New Roman" w:hAnsi="Calibri" w:cs="Calibri"/>
+                <w:color w:val="000000"/>
+                <w:lang w:eastAsia="en-SG"/>
+              </w:rPr>
+            </w:pPr>
+            <w:r>
+              <w:rPr>
+                <w:rFonts w:ascii="Calibri" w:eastAsia="Times New Roman" w:hAnsi="Calibri" w:cs="Calibri"/>
+                <w:color w:val="000000"/>
+                <w:lang w:eastAsia="en-SG"/>
+              </w:rPr>
+              <w:t>10720242</w:t>
+            </w:r>
+          </w:p>
+        </w:tc>
+      </w:tr>
+      <w:tr>
+        <w:trPr>
+          <w:trHeight w:val="288"/>
+        </w:trPr>
+        <w:tc>
+          <w:tcPr>
+            <w:tcW w:w="1203" w:type="dxa"/>
+            <w:noWrap/>
+            <w:hideMark/>
+          </w:tcPr>
+          <w:p>
+            <w:pPr>
+              <w:rPr>
+                <w:rFonts w:ascii="Calibri" w:eastAsia="Times New Roman" w:hAnsi="Calibri" w:cs="Calibri"/>
+                <w:color w:val="000000"/>
+                <w:lang w:eastAsia="en-SG"/>
+              </w:rPr>
+            </w:pPr>
+            <w:r>
+              <w:rPr>
+                <w:rFonts w:ascii="Calibri" w:eastAsia="Times New Roman" w:hAnsi="Calibri" w:cs="Calibri"/>
+                <w:color w:val="000000"/>
+                <w:lang w:eastAsia="en-SG"/>
+              </w:rPr>
+              <w:t>July</w:t>
+            </w:r>
+          </w:p>
+        </w:tc>
+        <w:tc>
+          <w:tcPr>
+            <w:tcW w:w="1109" w:type="dxa"/>
+            <w:noWrap/>
+            <w:hideMark/>
+          </w:tcPr>
+          <w:p>
+            <w:pPr>
+              <w:jc w:val="right"/>
+              <w:rPr>
+                <w:rFonts w:ascii="Calibri" w:eastAsia="Times New Roman" w:hAnsi="Calibri" w:cs="Calibri"/>
+                <w:color w:val="000000"/>
+                <w:lang w:eastAsia="en-SG"/>
+              </w:rPr>
+            </w:pPr>
+            <w:r>
+              <w:rPr>
+                <w:rFonts w:ascii="Calibri" w:eastAsia="Times New Roman" w:hAnsi="Calibri" w:cs="Calibri"/>
+                <w:color w:val="000000"/>
+                <w:lang w:eastAsia="en-SG"/>
+              </w:rPr>
+              <w:t>12381377</w:t>
+            </w:r>
+          </w:p>
+        </w:tc>
+      </w:tr>
+      <w:tr>
+        <w:trPr>
+          <w:trHeight w:val="288"/>
+        </w:trPr>
+        <w:tc>
+          <w:tcPr>
+            <w:tcW w:w="1203" w:type="dxa"/>
+            <w:noWrap/>
+            <w:hideMark/>
+          </w:tcPr>
+          <w:p>
+            <w:pPr>
+              <w:rPr>
+                <w:rFonts w:ascii="Calibri" w:eastAsia="Times New Roman" w:hAnsi="Calibri" w:cs="Calibri"/>
+                <w:color w:val="000000"/>
+                <w:lang w:eastAsia="en-SG"/>
+              </w:rPr>
+            </w:pPr>
+            <w:r>
+              <w:rPr>
+                <w:rFonts w:ascii="Calibri" w:eastAsia="Times New Roman" w:hAnsi="Calibri" w:cs="Calibri"/>
+                <w:color w:val="000000"/>
+                <w:lang w:eastAsia="en-SG"/>
+              </w:rPr>
+              <w:t>August</w:t>
+            </w:r>
+          </w:p>
+        </w:tc>
+        <w:tc>
+          <w:tcPr>
+            <w:tcW w:w="1109" w:type="dxa"/>
+            <w:noWrap/>
+            <w:hideMark/>
+          </w:tcPr>
+          <w:p>
+            <w:pPr>
+              <w:jc w:val="right"/>
+              <w:rPr>
+                <w:rFonts w:ascii="Calibri" w:eastAsia="Times New Roman" w:hAnsi="Calibri" w:cs="Calibri"/>
+                <w:color w:val="000000"/>
+                <w:lang w:eastAsia="en-SG"/>
+              </w:rPr>
+            </w:pPr>
+            <w:r>
+              <w:rPr>
+                <w:rFonts w:ascii="Calibri" w:eastAsia="Times New Roman" w:hAnsi="Calibri" w:cs="Calibri"/>
+                <w:color w:val="000000"/>
+                <w:lang w:eastAsia="en-SG"/>
+              </w:rPr>
+              <w:t>7397972</w:t>
+            </w:r>
+          </w:p>
+        </w:tc>
+      </w:tr>
+      <w:tr>
+        <w:trPr>
+          <w:trHeight w:val="288"/>
+        </w:trPr>
+        <w:tc>
+          <w:tcPr>
+            <w:tcW w:w="1203" w:type="dxa"/>
+            <w:noWrap/>
+            <w:hideMark/>
+          </w:tcPr>
+          <w:p>
+            <w:pPr>
+              <w:rPr>
+                <w:rFonts w:ascii="Calibri" w:eastAsia="Times New Roman" w:hAnsi="Calibri" w:cs="Calibri"/>
+                <w:color w:val="000000"/>
+                <w:lang w:eastAsia="en-SG"/>
+              </w:rPr>
+            </w:pPr>
+            <w:r>
+              <w:rPr>
+                <w:rFonts w:ascii="Calibri" w:eastAsia="Times New Roman" w:hAnsi="Calibri" w:cs="Calibri"/>
+                <w:color w:val="000000"/>
+                <w:lang w:eastAsia="en-SG"/>
+              </w:rPr>
+              <w:t>September</w:t>
+            </w:r>
+          </w:p>
+        </w:tc>
+        <w:tc>
+          <w:tcPr>
+            <w:tcW w:w="1109" w:type="dxa"/>
+            <w:noWrap/>
+            <w:hideMark/>
+          </w:tcPr>
+          <w:p>
+            <w:pPr>
+              <w:jc w:val="right"/>
+              <w:rPr>
+                <w:rFonts w:ascii="Calibri" w:eastAsia="Times New Roman" w:hAnsi="Calibri" w:cs="Calibri"/>
+                <w:color w:val="000000"/>
+                <w:lang w:eastAsia="en-SG"/>
+              </w:rPr>
+            </w:pPr>
+            <w:r>
+              <w:rPr>
+                <w:rFonts w:ascii="Calibri" w:eastAsia="Times New Roman" w:hAnsi="Calibri" w:cs="Calibri"/>
+                <w:color w:val="000000"/>
+                <w:lang w:eastAsia="en-SG"/>
+              </w:rPr>
+              <w:t>9059107</w:t>
+            </w:r>
+          </w:p>
+        </w:tc>
+      </w:tr>
+      <w:tr>
+        <w:trPr>
+          <w:trHeight w:val="288"/>
+        </w:trPr>
+        <w:tc>
+          <w:tcPr>
+            <w:tcW w:w="1203" w:type="dxa"/>
+            <w:noWrap/>
+            <w:hideMark/>
+          </w:tcPr>
+          <w:p>
+            <w:pPr>
+              <w:rPr>
+                <w:rFonts w:ascii="Calibri" w:eastAsia="Times New Roman" w:hAnsi="Calibri" w:cs="Calibri"/>
+                <w:color w:val="000000"/>
+                <w:lang w:eastAsia="en-SG"/>
+              </w:rPr>
+            </w:pPr>
+            <w:r>
+              <w:rPr>
+                <w:rFonts w:ascii="Calibri" w:eastAsia="Times New Roman" w:hAnsi="Calibri" w:cs="Calibri"/>
+                <w:color w:val="000000"/>
+                <w:lang w:eastAsia="en-SG"/>
+              </w:rPr>
+              <w:t>October</w:t>
+            </w:r>
+          </w:p>
+        </w:tc>
+        <w:tc>
+          <w:tcPr>
+            <w:tcW w:w="1109" w:type="dxa"/>
+            <w:noWrap/>
+            <w:hideMark/>
+          </w:tcPr>
+          <w:p>
+            <w:pPr>
+              <w:jc w:val="right"/>
+              <w:rPr>
+                <w:rFonts w:ascii="Calibri" w:eastAsia="Times New Roman" w:hAnsi="Calibri" w:cs="Calibri"/>
+                <w:color w:val="000000"/>
+                <w:lang w:eastAsia="en-SG"/>
+              </w:rPr>
+            </w:pPr>
+            <w:r>
+              <w:rPr>
+                <w:rFonts w:ascii="Calibri" w:eastAsia="Times New Roman" w:hAnsi="Calibri" w:cs="Calibri"/>
+                <w:color w:val="000000"/>
+                <w:lang w:eastAsia="en-SG"/>
+              </w:rPr>
+              <w:t>8327489</w:t>
+            </w:r>
+          </w:p>
+        </w:tc>
+      </w:tr>
+      <w:tr>
+        <w:trPr>
+          <w:trHeight w:val="288"/>
+        </w:trPr>
+        <w:tc>
+          <w:tcPr>
+            <w:tcW w:w="1203" w:type="dxa"/>
+            <w:noWrap/>
+            <w:hideMark/>
+          </w:tcPr>
+          <w:p>
+            <w:pPr>
+              <w:rPr>
+                <w:rFonts w:ascii="Calibri" w:eastAsia="Times New Roman" w:hAnsi="Calibri" w:cs="Calibri"/>
+                <w:color w:val="000000"/>
+                <w:lang w:eastAsia="en-SG"/>
+              </w:rPr>
+            </w:pPr>
+            <w:r>
+              <w:rPr>
+                <w:rFonts w:ascii="Calibri" w:eastAsia="Times New Roman" w:hAnsi="Calibri" w:cs="Calibri"/>
+                <w:color w:val="000000"/>
+                <w:lang w:eastAsia="en-SG"/>
+              </w:rPr>
+              <w:t>November</w:t>
+            </w:r>
+          </w:p>
+        </w:tc>
+        <w:tc>
+          <w:tcPr>
+            <w:tcW w:w="1109" w:type="dxa"/>
+            <w:noWrap/>
+            <w:hideMark/>
+          </w:tcPr>
+          <w:p>
+            <w:pPr>
+              <w:jc w:val="right"/>
+              <w:rPr>
+                <w:rFonts w:ascii="Calibri" w:eastAsia="Times New Roman" w:hAnsi="Calibri" w:cs="Calibri"/>
+                <w:color w:val="000000"/>
+                <w:lang w:eastAsia="en-SG"/>
+              </w:rPr>
+            </w:pPr>
+            <w:r>
+              <w:rPr>
+                <w:rFonts w:ascii="Calibri" w:eastAsia="Times New Roman" w:hAnsi="Calibri" w:cs="Calibri"/>
+                <w:color w:val="000000"/>
+                <w:lang w:eastAsia="en-SG"/>
+              </w:rPr>
+              <w:t>19025917</w:t>
+            </w:r>
+          </w:p>
+        </w:tc>
+      </w:tr>
+    </w:tbl>
+    <w:p/>
+    <w:p>
+      <w:r>
+        <w:t>final volume</w:t>
+      </w:r>
+      <w:r>
+        <w:t xml:space="preserve"> data</w:t>
+      </w:r>
+      <w:r>
+        <w:t>.csv</w:t>
+      </w:r>
+    </w:p>
+    <w:tbl>
+      <w:tblPr>
+        <w:tblStyle w:val="TableGrid"/>
+        <w:tblW w:w="2312" w:type="dxa"/>
+        <w:tblLook w:val="04A0" w:firstRow="1" w:lastRow="0" w:firstColumn="1" w:lastColumn="0" w:noHBand="0" w:noVBand="1"/>
+      </w:tblPr>
+      <w:tblGrid>
+        <w:gridCol w:w="1203"/>
         <w:gridCol w:w="1109"/>
       </w:tblGrid>
       <w:tr>
@@ -161,7 +911,7 @@
         </w:trPr>
         <w:tc>
           <w:tcPr>
-            <w:tcW w:w="1017" w:type="dxa"/>
+            <w:tcW w:w="1203" w:type="dxa"/>
             <w:shd w:val="clear" w:color="auto" w:fill="FFC000"/>
             <w:noWrap/>
             <w:hideMark/>
@@ -186,7 +936,7 @@
         </w:tc>
         <w:tc>
           <w:tcPr>
-            <w:tcW w:w="960" w:type="dxa"/>
+            <w:tcW w:w="1109" w:type="dxa"/>
             <w:shd w:val="clear" w:color="auto" w:fill="FFC000"/>
             <w:noWrap/>
             <w:hideMark/>
@@ -205,31 +955,6 @@
                 <w:color w:val="000000"/>
                 <w:lang w:eastAsia="en-SG"/>
               </w:rPr>
-              <w:t>Tweets</w:t>
-            </w:r>
-          </w:p>
-        </w:tc>
-        <w:tc>
-          <w:tcPr>
-            <w:tcW w:w="960" w:type="dxa"/>
-            <w:shd w:val="clear" w:color="auto" w:fill="FFC000"/>
-            <w:noWrap/>
-            <w:hideMark/>
-          </w:tcPr>
-          <w:p>
-            <w:pPr>
-              <w:rPr>
-                <w:rFonts w:ascii="Calibri" w:eastAsia="Times New Roman" w:hAnsi="Calibri" w:cs="Calibri"/>
-                <w:color w:val="000000"/>
-                <w:lang w:eastAsia="en-SG"/>
-              </w:rPr>
-            </w:pPr>
-            <w:r>
-              <w:rPr>
-                <w:rFonts w:ascii="Calibri" w:eastAsia="Times New Roman" w:hAnsi="Calibri" w:cs="Calibri"/>
-                <w:color w:val="000000"/>
-                <w:lang w:eastAsia="en-SG"/>
-              </w:rPr>
               <w:t>Volume</w:t>
             </w:r>
           </w:p>
@@ -241,7 +966,7 @@
         </w:trPr>
         <w:tc>
           <w:tcPr>
-            <w:tcW w:w="1017" w:type="dxa"/>
+            <w:tcW w:w="1203" w:type="dxa"/>
             <w:noWrap/>
             <w:hideMark/>
           </w:tcPr>
@@ -265,7 +990,7 @@
         </w:tc>
         <w:tc>
           <w:tcPr>
-            <w:tcW w:w="960" w:type="dxa"/>
+            <w:tcW w:w="1109" w:type="dxa"/>
             <w:noWrap/>
             <w:hideMark/>
           </w:tcPr>
@@ -284,13 +1009,42 @@
                 <w:color w:val="000000"/>
                 <w:lang w:eastAsia="en-SG"/>
               </w:rPr>
-              <w:t>753432</w:t>
-            </w:r>
-          </w:p>
-        </w:tc>
-        <w:tc>
-          <w:tcPr>
-            <w:tcW w:w="960" w:type="dxa"/>
+              <w:t>30201100</w:t>
+            </w:r>
+          </w:p>
+        </w:tc>
+      </w:tr>
+      <w:tr>
+        <w:trPr>
+          <w:trHeight w:val="288"/>
+        </w:trPr>
+        <w:tc>
+          <w:tcPr>
+            <w:tcW w:w="1203" w:type="dxa"/>
+            <w:noWrap/>
+            <w:hideMark/>
+          </w:tcPr>
+          <w:p>
+            <w:pPr>
+              <w:rPr>
+                <w:rFonts w:ascii="Calibri" w:eastAsia="Times New Roman" w:hAnsi="Calibri" w:cs="Calibri"/>
+                <w:color w:val="000000"/>
+                <w:lang w:eastAsia="en-SG"/>
+              </w:rPr>
+            </w:pPr>
+            <w:r>
+              <w:rPr>
+                <w:rFonts w:ascii="Calibri" w:eastAsia="Times New Roman" w:hAnsi="Calibri" w:cs="Calibri"/>
+                <w:color w:val="000000"/>
+                <w:lang w:eastAsia="en-SG"/>
+              </w:rPr>
+              <w:t>January</w:t>
+            </w:r>
+          </w:p>
+        </w:tc>
+        <w:tc>
+          <w:tcPr>
+            <w:tcW w:w="1109" w:type="dxa"/>
             <w:noWrap/>
             <w:hideMark/>
           </w:tcPr>
@@ -309,42 +1063,42 @@
                 <w:color w:val="000000"/>
                 <w:lang w:eastAsia="en-SG"/>
               </w:rPr>
-              <w:t>30201100</w:t>
-            </w:r>
-          </w:p>
-        </w:tc>
-      </w:tr>
-      <w:tr>
-        <w:trPr>
-          <w:trHeight w:val="288"/>
-        </w:trPr>
-        <w:tc>
-          <w:tcPr>
-            <w:tcW w:w="1017" w:type="dxa"/>
-            <w:noWrap/>
-            <w:hideMark/>
-          </w:tcPr>
-          <w:p>
-            <w:pPr>
-              <w:rPr>
-                <w:rFonts w:ascii="Calibri" w:eastAsia="Times New Roman" w:hAnsi="Calibri" w:cs="Calibri"/>
-                <w:color w:val="000000"/>
-                <w:lang w:eastAsia="en-SG"/>
-              </w:rPr>
-            </w:pPr>
-            <w:r>
-              <w:rPr>
-                <w:rFonts w:ascii="Calibri" w:eastAsia="Times New Roman" w:hAnsi="Calibri" w:cs="Calibri"/>
-                <w:color w:val="000000"/>
-                <w:lang w:eastAsia="en-SG"/>
-              </w:rPr>
-              <w:t>January</w:t>
-            </w:r>
-          </w:p>
-        </w:tc>
-        <w:tc>
-          <w:tcPr>
-            <w:tcW w:w="960" w:type="dxa"/>
+              <w:t>35912600</w:t>
+            </w:r>
+          </w:p>
+        </w:tc>
+      </w:tr>
+      <w:tr>
+        <w:trPr>
+          <w:trHeight w:val="288"/>
+        </w:trPr>
+        <w:tc>
+          <w:tcPr>
+            <w:tcW w:w="1203" w:type="dxa"/>
+            <w:noWrap/>
+            <w:hideMark/>
+          </w:tcPr>
+          <w:p>
+            <w:pPr>
+              <w:rPr>
+                <w:rFonts w:ascii="Calibri" w:eastAsia="Times New Roman" w:hAnsi="Calibri" w:cs="Calibri"/>
+                <w:color w:val="000000"/>
+                <w:lang w:eastAsia="en-SG"/>
+              </w:rPr>
+            </w:pPr>
+            <w:r>
+              <w:rPr>
+                <w:rFonts w:ascii="Calibri" w:eastAsia="Times New Roman" w:hAnsi="Calibri" w:cs="Calibri"/>
+                <w:color w:val="000000"/>
+                <w:lang w:eastAsia="en-SG"/>
+              </w:rPr>
+              <w:t>February</w:t>
+            </w:r>
+          </w:p>
+        </w:tc>
+        <w:tc>
+          <w:tcPr>
+            <w:tcW w:w="1109" w:type="dxa"/>
             <w:noWrap/>
             <w:hideMark/>
           </w:tcPr>
@@ -363,13 +1117,42 @@
                 <w:color w:val="000000"/>
                 <w:lang w:eastAsia="en-SG"/>
               </w:rPr>
-              <w:t>2414567</w:t>
-            </w:r>
-          </w:p>
-        </w:tc>
-        <w:tc>
-          <w:tcPr>
-            <w:tcW w:w="960" w:type="dxa"/>
+              <w:t>33968200</w:t>
+            </w:r>
+          </w:p>
+        </w:tc>
+      </w:tr>
+      <w:tr>
+        <w:trPr>
+          <w:trHeight w:val="288"/>
+        </w:trPr>
+        <w:tc>
+          <w:tcPr>
+            <w:tcW w:w="1203" w:type="dxa"/>
+            <w:noWrap/>
+            <w:hideMark/>
+          </w:tcPr>
+          <w:p>
+            <w:pPr>
+              <w:rPr>
+                <w:rFonts w:ascii="Calibri" w:eastAsia="Times New Roman" w:hAnsi="Calibri" w:cs="Calibri"/>
+                <w:color w:val="000000"/>
+                <w:lang w:eastAsia="en-SG"/>
+              </w:rPr>
+            </w:pPr>
+            <w:r>
+              <w:rPr>
+                <w:rFonts w:ascii="Calibri" w:eastAsia="Times New Roman" w:hAnsi="Calibri" w:cs="Calibri"/>
+                <w:color w:val="000000"/>
+                <w:lang w:eastAsia="en-SG"/>
+              </w:rPr>
+              <w:t>March</w:t>
+            </w:r>
+          </w:p>
+        </w:tc>
+        <w:tc>
+          <w:tcPr>
+            <w:tcW w:w="1109" w:type="dxa"/>
             <w:noWrap/>
             <w:hideMark/>
           </w:tcPr>
@@ -388,42 +1171,42 @@
                 <w:color w:val="000000"/>
                 <w:lang w:eastAsia="en-SG"/>
               </w:rPr>
-              <w:t>35912600</w:t>
-            </w:r>
-          </w:p>
-        </w:tc>
-      </w:tr>
-      <w:tr>
-        <w:trPr>
-          <w:trHeight w:val="288"/>
-        </w:trPr>
-        <w:tc>
-          <w:tcPr>
-            <w:tcW w:w="1017" w:type="dxa"/>
-            <w:noWrap/>
-            <w:hideMark/>
-          </w:tcPr>
-          <w:p>
-            <w:pPr>
-              <w:rPr>
-                <w:rFonts w:ascii="Calibri" w:eastAsia="Times New Roman" w:hAnsi="Calibri" w:cs="Calibri"/>
-                <w:color w:val="000000"/>
-                <w:lang w:eastAsia="en-SG"/>
-              </w:rPr>
-            </w:pPr>
-            <w:r>
-              <w:rPr>
-                <w:rFonts w:ascii="Calibri" w:eastAsia="Times New Roman" w:hAnsi="Calibri" w:cs="Calibri"/>
-                <w:color w:val="000000"/>
-                <w:lang w:eastAsia="en-SG"/>
-              </w:rPr>
-              <w:t>February</w:t>
-            </w:r>
-          </w:p>
-        </w:tc>
-        <w:tc>
-          <w:tcPr>
-            <w:tcW w:w="960" w:type="dxa"/>
+              <w:t>47828300</w:t>
+            </w:r>
+          </w:p>
+        </w:tc>
+      </w:tr>
+      <w:tr>
+        <w:trPr>
+          <w:trHeight w:val="288"/>
+        </w:trPr>
+        <w:tc>
+          <w:tcPr>
+            <w:tcW w:w="1203" w:type="dxa"/>
+            <w:noWrap/>
+            <w:hideMark/>
+          </w:tcPr>
+          <w:p>
+            <w:pPr>
+              <w:rPr>
+                <w:rFonts w:ascii="Calibri" w:eastAsia="Times New Roman" w:hAnsi="Calibri" w:cs="Calibri"/>
+                <w:color w:val="000000"/>
+                <w:lang w:eastAsia="en-SG"/>
+              </w:rPr>
+            </w:pPr>
+            <w:r>
+              <w:rPr>
+                <w:rFonts w:ascii="Calibri" w:eastAsia="Times New Roman" w:hAnsi="Calibri" w:cs="Calibri"/>
+                <w:color w:val="000000"/>
+                <w:lang w:eastAsia="en-SG"/>
+              </w:rPr>
+              <w:t>April</w:t>
+            </w:r>
+          </w:p>
+        </w:tc>
+        <w:tc>
+          <w:tcPr>
+            <w:tcW w:w="1109" w:type="dxa"/>
             <w:noWrap/>
             <w:hideMark/>
           </w:tcPr>
@@ -442,13 +1225,42 @@
                 <w:color w:val="000000"/>
                 <w:lang w:eastAsia="en-SG"/>
               </w:rPr>
-              <w:t>4075702</w:t>
-            </w:r>
-          </w:p>
-        </w:tc>
-        <w:tc>
-          <w:tcPr>
-            <w:tcW w:w="960" w:type="dxa"/>
+              <w:t>28686500</w:t>
+            </w:r>
+          </w:p>
+        </w:tc>
+      </w:tr>
+      <w:tr>
+        <w:trPr>
+          <w:trHeight w:val="288"/>
+        </w:trPr>
+        <w:tc>
+          <w:tcPr>
+            <w:tcW w:w="1203" w:type="dxa"/>
+            <w:noWrap/>
+            <w:hideMark/>
+          </w:tcPr>
+          <w:p>
+            <w:pPr>
+              <w:rPr>
+                <w:rFonts w:ascii="Calibri" w:eastAsia="Times New Roman" w:hAnsi="Calibri" w:cs="Calibri"/>
+                <w:color w:val="000000"/>
+                <w:lang w:eastAsia="en-SG"/>
+              </w:rPr>
+            </w:pPr>
+            <w:r>
+              <w:rPr>
+                <w:rFonts w:ascii="Calibri" w:eastAsia="Times New Roman" w:hAnsi="Calibri" w:cs="Calibri"/>
+                <w:color w:val="000000"/>
+                <w:lang w:eastAsia="en-SG"/>
+              </w:rPr>
+              <w:t>May</w:t>
+            </w:r>
+          </w:p>
+        </w:tc>
+        <w:tc>
+          <w:tcPr>
+            <w:tcW w:w="1109" w:type="dxa"/>
             <w:noWrap/>
             <w:hideMark/>
           </w:tcPr>
@@ -467,42 +1279,42 @@
                 <w:color w:val="000000"/>
                 <w:lang w:eastAsia="en-SG"/>
               </w:rPr>
-              <w:t>33968200</w:t>
-            </w:r>
-          </w:p>
-        </w:tc>
-      </w:tr>
-      <w:tr>
-        <w:trPr>
-          <w:trHeight w:val="288"/>
-        </w:trPr>
-        <w:tc>
-          <w:tcPr>
-            <w:tcW w:w="1017" w:type="dxa"/>
-            <w:noWrap/>
-            <w:hideMark/>
-          </w:tcPr>
-          <w:p>
-            <w:pPr>
-              <w:rPr>
-                <w:rFonts w:ascii="Calibri" w:eastAsia="Times New Roman" w:hAnsi="Calibri" w:cs="Calibri"/>
-                <w:color w:val="000000"/>
-                <w:lang w:eastAsia="en-SG"/>
-              </w:rPr>
-            </w:pPr>
-            <w:r>
-              <w:rPr>
-                <w:rFonts w:ascii="Calibri" w:eastAsia="Times New Roman" w:hAnsi="Calibri" w:cs="Calibri"/>
-                <w:color w:val="000000"/>
-                <w:lang w:eastAsia="en-SG"/>
-              </w:rPr>
-              <w:t>March</w:t>
-            </w:r>
-          </w:p>
-        </w:tc>
-        <w:tc>
-          <w:tcPr>
-            <w:tcW w:w="960" w:type="dxa"/>
+              <w:t>35675600</w:t>
+            </w:r>
+          </w:p>
+        </w:tc>
+      </w:tr>
+      <w:tr>
+        <w:trPr>
+          <w:trHeight w:val="288"/>
+        </w:trPr>
+        <w:tc>
+          <w:tcPr>
+            <w:tcW w:w="1203" w:type="dxa"/>
+            <w:noWrap/>
+            <w:hideMark/>
+          </w:tcPr>
+          <w:p>
+            <w:pPr>
+              <w:rPr>
+                <w:rFonts w:ascii="Calibri" w:eastAsia="Times New Roman" w:hAnsi="Calibri" w:cs="Calibri"/>
+                <w:color w:val="000000"/>
+                <w:lang w:eastAsia="en-SG"/>
+              </w:rPr>
+            </w:pPr>
+            <w:r>
+              <w:rPr>
+                <w:rFonts w:ascii="Calibri" w:eastAsia="Times New Roman" w:hAnsi="Calibri" w:cs="Calibri"/>
+                <w:color w:val="000000"/>
+                <w:lang w:eastAsia="en-SG"/>
+              </w:rPr>
+              <w:t>June</w:t>
+            </w:r>
+          </w:p>
+        </w:tc>
+        <w:tc>
+          <w:tcPr>
+            <w:tcW w:w="1109" w:type="dxa"/>
             <w:noWrap/>
             <w:hideMark/>
           </w:tcPr>
@@ -521,13 +1333,42 @@
                 <w:color w:val="000000"/>
                 <w:lang w:eastAsia="en-SG"/>
               </w:rPr>
-              <w:t>32949042</w:t>
-            </w:r>
-          </w:p>
-        </w:tc>
-        <w:tc>
-          <w:tcPr>
-            <w:tcW w:w="960" w:type="dxa"/>
+              <w:t>37040500</w:t>
+            </w:r>
+          </w:p>
+        </w:tc>
+      </w:tr>
+      <w:tr>
+        <w:trPr>
+          <w:trHeight w:val="288"/>
+        </w:trPr>
+        <w:tc>
+          <w:tcPr>
+            <w:tcW w:w="1203" w:type="dxa"/>
+            <w:noWrap/>
+            <w:hideMark/>
+          </w:tcPr>
+          <w:p>
+            <w:pPr>
+              <w:rPr>
+                <w:rFonts w:ascii="Calibri" w:eastAsia="Times New Roman" w:hAnsi="Calibri" w:cs="Calibri"/>
+                <w:color w:val="000000"/>
+                <w:lang w:eastAsia="en-SG"/>
+              </w:rPr>
+            </w:pPr>
+            <w:r>
+              <w:rPr>
+                <w:rFonts w:ascii="Calibri" w:eastAsia="Times New Roman" w:hAnsi="Calibri" w:cs="Calibri"/>
+                <w:color w:val="000000"/>
+                <w:lang w:eastAsia="en-SG"/>
+              </w:rPr>
+              <w:t>July</w:t>
+            </w:r>
+          </w:p>
+        </w:tc>
+        <w:tc>
+          <w:tcPr>
+            <w:tcW w:w="1109" w:type="dxa"/>
             <w:noWrap/>
             <w:hideMark/>
           </w:tcPr>
@@ -546,42 +1387,42 @@
                 <w:color w:val="000000"/>
                 <w:lang w:eastAsia="en-SG"/>
               </w:rPr>
-              <w:t>47828300</w:t>
-            </w:r>
-          </w:p>
-        </w:tc>
-      </w:tr>
-      <w:tr>
-        <w:trPr>
-          <w:trHeight w:val="288"/>
-        </w:trPr>
-        <w:tc>
-          <w:tcPr>
-            <w:tcW w:w="1017" w:type="dxa"/>
-            <w:noWrap/>
-            <w:hideMark/>
-          </w:tcPr>
-          <w:p>
-            <w:pPr>
-              <w:rPr>
-                <w:rFonts w:ascii="Calibri" w:eastAsia="Times New Roman" w:hAnsi="Calibri" w:cs="Calibri"/>
-                <w:color w:val="000000"/>
-                <w:lang w:eastAsia="en-SG"/>
-              </w:rPr>
-            </w:pPr>
-            <w:r>
-              <w:rPr>
-                <w:rFonts w:ascii="Calibri" w:eastAsia="Times New Roman" w:hAnsi="Calibri" w:cs="Calibri"/>
-                <w:color w:val="000000"/>
-                <w:lang w:eastAsia="en-SG"/>
-              </w:rPr>
-              <w:t>April</w:t>
-            </w:r>
-          </w:p>
-        </w:tc>
-        <w:tc>
-          <w:tcPr>
-            <w:tcW w:w="960" w:type="dxa"/>
+              <w:t>44886900</w:t>
+            </w:r>
+          </w:p>
+        </w:tc>
+      </w:tr>
+      <w:tr>
+        <w:trPr>
+          <w:trHeight w:val="288"/>
+        </w:trPr>
+        <w:tc>
+          <w:tcPr>
+            <w:tcW w:w="1203" w:type="dxa"/>
+            <w:noWrap/>
+            <w:hideMark/>
+          </w:tcPr>
+          <w:p>
+            <w:pPr>
+              <w:rPr>
+                <w:rFonts w:ascii="Calibri" w:eastAsia="Times New Roman" w:hAnsi="Calibri" w:cs="Calibri"/>
+                <w:color w:val="000000"/>
+                <w:lang w:eastAsia="en-SG"/>
+              </w:rPr>
+            </w:pPr>
+            <w:r>
+              <w:rPr>
+                <w:rFonts w:ascii="Calibri" w:eastAsia="Times New Roman" w:hAnsi="Calibri" w:cs="Calibri"/>
+                <w:color w:val="000000"/>
+                <w:lang w:eastAsia="en-SG"/>
+              </w:rPr>
+              <w:t>August</w:t>
+            </w:r>
+          </w:p>
+        </w:tc>
+        <w:tc>
+          <w:tcPr>
+            <w:tcW w:w="1109" w:type="dxa"/>
             <w:noWrap/>
             <w:hideMark/>
           </w:tcPr>
@@ -600,13 +1441,42 @@
                 <w:color w:val="000000"/>
                 <w:lang w:eastAsia="en-SG"/>
               </w:rPr>
-              <w:t>7397972</w:t>
-            </w:r>
-          </w:p>
-        </w:tc>
-        <w:tc>
-          <w:tcPr>
-            <w:tcW w:w="960" w:type="dxa"/>
+              <w:t>44806000</w:t>
+            </w:r>
+          </w:p>
+        </w:tc>
+      </w:tr>
+      <w:tr>
+        <w:trPr>
+          <w:trHeight w:val="288"/>
+        </w:trPr>
+        <w:tc>
+          <w:tcPr>
+            <w:tcW w:w="1203" w:type="dxa"/>
+            <w:noWrap/>
+            <w:hideMark/>
+          </w:tcPr>
+          <w:p>
+            <w:pPr>
+              <w:rPr>
+                <w:rFonts w:ascii="Calibri" w:eastAsia="Times New Roman" w:hAnsi="Calibri" w:cs="Calibri"/>
+                <w:color w:val="000000"/>
+                <w:lang w:eastAsia="en-SG"/>
+              </w:rPr>
+            </w:pPr>
+            <w:r>
+              <w:rPr>
+                <w:rFonts w:ascii="Calibri" w:eastAsia="Times New Roman" w:hAnsi="Calibri" w:cs="Calibri"/>
+                <w:color w:val="000000"/>
+                <w:lang w:eastAsia="en-SG"/>
+              </w:rPr>
+              <w:t>September</w:t>
+            </w:r>
+          </w:p>
+        </w:tc>
+        <w:tc>
+          <w:tcPr>
+            <w:tcW w:w="1109" w:type="dxa"/>
             <w:noWrap/>
             <w:hideMark/>
           </w:tcPr>
@@ -625,42 +1495,42 @@
                 <w:color w:val="000000"/>
                 <w:lang w:eastAsia="en-SG"/>
               </w:rPr>
-              <w:t>28686500</w:t>
-            </w:r>
-          </w:p>
-        </w:tc>
-      </w:tr>
-      <w:tr>
-        <w:trPr>
-          <w:trHeight w:val="288"/>
-        </w:trPr>
-        <w:tc>
-          <w:tcPr>
-            <w:tcW w:w="1017" w:type="dxa"/>
-            <w:noWrap/>
-            <w:hideMark/>
-          </w:tcPr>
-          <w:p>
-            <w:pPr>
-              <w:rPr>
-                <w:rFonts w:ascii="Calibri" w:eastAsia="Times New Roman" w:hAnsi="Calibri" w:cs="Calibri"/>
-                <w:color w:val="000000"/>
-                <w:lang w:eastAsia="en-SG"/>
-              </w:rPr>
-            </w:pPr>
-            <w:r>
-              <w:rPr>
-                <w:rFonts w:ascii="Calibri" w:eastAsia="Times New Roman" w:hAnsi="Calibri" w:cs="Calibri"/>
-                <w:color w:val="000000"/>
-                <w:lang w:eastAsia="en-SG"/>
-              </w:rPr>
-              <w:t>May</w:t>
-            </w:r>
-          </w:p>
-        </w:tc>
-        <w:tc>
-          <w:tcPr>
-            <w:tcW w:w="960" w:type="dxa"/>
+              <w:t>35088000</w:t>
+            </w:r>
+          </w:p>
+        </w:tc>
+      </w:tr>
+      <w:tr>
+        <w:trPr>
+          <w:trHeight w:val="288"/>
+        </w:trPr>
+        <w:tc>
+          <w:tcPr>
+            <w:tcW w:w="1203" w:type="dxa"/>
+            <w:noWrap/>
+            <w:hideMark/>
+          </w:tcPr>
+          <w:p>
+            <w:pPr>
+              <w:rPr>
+                <w:rFonts w:ascii="Calibri" w:eastAsia="Times New Roman" w:hAnsi="Calibri" w:cs="Calibri"/>
+                <w:color w:val="000000"/>
+                <w:lang w:eastAsia="en-SG"/>
+              </w:rPr>
+            </w:pPr>
+            <w:r>
+              <w:rPr>
+                <w:rFonts w:ascii="Calibri" w:eastAsia="Times New Roman" w:hAnsi="Calibri" w:cs="Calibri"/>
+                <w:color w:val="000000"/>
+                <w:lang w:eastAsia="en-SG"/>
+              </w:rPr>
+              <w:t>October</w:t>
+            </w:r>
+          </w:p>
+        </w:tc>
+        <w:tc>
+          <w:tcPr>
+            <w:tcW w:w="1109" w:type="dxa"/>
             <w:noWrap/>
             <w:hideMark/>
           </w:tcPr>
@@ -679,13 +1549,43 @@
                 <w:color w:val="000000"/>
                 <w:lang w:eastAsia="en-SG"/>
               </w:rPr>
-              <w:t>9059107</w:t>
-            </w:r>
-          </w:p>
-        </w:tc>
-        <w:tc>
-          <w:tcPr>
-            <w:tcW w:w="960" w:type="dxa"/>
+              <w:t>42303900</w:t>
+            </w:r>
+          </w:p>
+        </w:tc>
+      </w:tr>
+      <w:tr>
+        <w:trPr>
+          <w:trHeight w:val="288"/>
+        </w:trPr>
+        <w:tc>
+          <w:tcPr>
+            <w:tcW w:w="1203" w:type="dxa"/>
+            <w:noWrap/>
+            <w:hideMark/>
+          </w:tcPr>
+          <w:p>
+            <w:pPr>
+              <w:rPr>
+                <w:rFonts w:ascii="Calibri" w:eastAsia="Times New Roman" w:hAnsi="Calibri" w:cs="Calibri"/>
+                <w:color w:val="000000"/>
+                <w:lang w:eastAsia="en-SG"/>
+              </w:rPr>
+            </w:pPr>
+            <w:r>
+              <w:rPr>
+                <w:rFonts w:ascii="Calibri" w:eastAsia="Times New Roman" w:hAnsi="Calibri" w:cs="Calibri"/>
+                <w:color w:val="000000"/>
+                <w:lang w:eastAsia="en-SG"/>
+              </w:rPr>
+              <w:lastRenderedPageBreak/>
+              <w:t>November</w:t>
+            </w:r>
+          </w:p>
+        </w:tc>
+        <w:tc>
+          <w:tcPr>
+            <w:tcW w:w="1109" w:type="dxa"/>
             <w:noWrap/>
             <w:hideMark/>
           </w:tcPr>
@@ -704,490 +1604,13 @@
                 <w:color w:val="000000"/>
                 <w:lang w:eastAsia="en-SG"/>
               </w:rPr>
-              <w:t>35675600</w:t>
-            </w:r>
-          </w:p>
-        </w:tc>
-      </w:tr>
-      <w:tr>
-        <w:trPr>
-          <w:trHeight w:val="288"/>
-        </w:trPr>
-        <w:tc>
-          <w:tcPr>
-            <w:tcW w:w="1017" w:type="dxa"/>
-            <w:noWrap/>
-            <w:hideMark/>
-          </w:tcPr>
-          <w:p>
-            <w:pPr>
-              <w:rPr>
-                <w:rFonts w:ascii="Calibri" w:eastAsia="Times New Roman" w:hAnsi="Calibri" w:cs="Calibri"/>
-                <w:color w:val="000000"/>
-                <w:lang w:eastAsia="en-SG"/>
-              </w:rPr>
-            </w:pPr>
-            <w:r>
-              <w:rPr>
-                <w:rFonts w:ascii="Calibri" w:eastAsia="Times New Roman" w:hAnsi="Calibri" w:cs="Calibri"/>
-                <w:color w:val="000000"/>
-                <w:lang w:eastAsia="en-SG"/>
-              </w:rPr>
-              <w:t>June</w:t>
-            </w:r>
-          </w:p>
-        </w:tc>
-        <w:tc>
-          <w:tcPr>
-            <w:tcW w:w="960" w:type="dxa"/>
-            <w:noWrap/>
-            <w:hideMark/>
-          </w:tcPr>
-          <w:p>
-            <w:pPr>
-              <w:jc w:val="right"/>
-              <w:rPr>
-                <w:rFonts w:ascii="Calibri" w:eastAsia="Times New Roman" w:hAnsi="Calibri" w:cs="Calibri"/>
-                <w:color w:val="000000"/>
-                <w:lang w:eastAsia="en-SG"/>
-              </w:rPr>
-            </w:pPr>
-            <w:r>
-              <w:rPr>
-                <w:rFonts w:ascii="Calibri" w:eastAsia="Times New Roman" w:hAnsi="Calibri" w:cs="Calibri"/>
-                <w:color w:val="000000"/>
-                <w:lang w:eastAsia="en-SG"/>
-              </w:rPr>
-              <w:t>10720242</w:t>
-            </w:r>
-          </w:p>
-        </w:tc>
-        <w:tc>
-          <w:tcPr>
-            <w:tcW w:w="960" w:type="dxa"/>
-            <w:noWrap/>
-            <w:hideMark/>
-          </w:tcPr>
-          <w:p>
-            <w:pPr>
-              <w:jc w:val="right"/>
-              <w:rPr>
-                <w:rFonts w:ascii="Calibri" w:eastAsia="Times New Roman" w:hAnsi="Calibri" w:cs="Calibri"/>
-                <w:color w:val="000000"/>
-                <w:lang w:eastAsia="en-SG"/>
-              </w:rPr>
-            </w:pPr>
-            <w:r>
-              <w:rPr>
-                <w:rFonts w:ascii="Calibri" w:eastAsia="Times New Roman" w:hAnsi="Calibri" w:cs="Calibri"/>
-                <w:color w:val="000000"/>
-                <w:lang w:eastAsia="en-SG"/>
-              </w:rPr>
-              <w:t>37040500</w:t>
-            </w:r>
-          </w:p>
-        </w:tc>
-      </w:tr>
-      <w:tr>
-        <w:trPr>
-          <w:trHeight w:val="288"/>
-        </w:trPr>
-        <w:tc>
-          <w:tcPr>
-            <w:tcW w:w="1017" w:type="dxa"/>
-            <w:noWrap/>
-            <w:hideMark/>
-          </w:tcPr>
-          <w:p>
-            <w:pPr>
-              <w:rPr>
-                <w:rFonts w:ascii="Calibri" w:eastAsia="Times New Roman" w:hAnsi="Calibri" w:cs="Calibri"/>
-                <w:color w:val="000000"/>
-                <w:lang w:eastAsia="en-SG"/>
-              </w:rPr>
-            </w:pPr>
-            <w:r>
-              <w:rPr>
-                <w:rFonts w:ascii="Calibri" w:eastAsia="Times New Roman" w:hAnsi="Calibri" w:cs="Calibri"/>
-                <w:color w:val="000000"/>
-                <w:lang w:eastAsia="en-SG"/>
-              </w:rPr>
-              <w:t>July</w:t>
-            </w:r>
-          </w:p>
-        </w:tc>
-        <w:tc>
-          <w:tcPr>
-            <w:tcW w:w="960" w:type="dxa"/>
-            <w:noWrap/>
-            <w:hideMark/>
-          </w:tcPr>
-          <w:p>
-            <w:pPr>
-              <w:jc w:val="right"/>
-              <w:rPr>
-                <w:rFonts w:ascii="Calibri" w:eastAsia="Times New Roman" w:hAnsi="Calibri" w:cs="Calibri"/>
-                <w:color w:val="000000"/>
-                <w:lang w:eastAsia="en-SG"/>
-              </w:rPr>
-            </w:pPr>
-            <w:r>
-              <w:rPr>
-                <w:rFonts w:ascii="Calibri" w:eastAsia="Times New Roman" w:hAnsi="Calibri" w:cs="Calibri"/>
-                <w:color w:val="000000"/>
-                <w:lang w:eastAsia="en-SG"/>
-              </w:rPr>
-              <w:t>12381377</w:t>
-            </w:r>
-          </w:p>
-        </w:tc>
-        <w:tc>
-          <w:tcPr>
-            <w:tcW w:w="960" w:type="dxa"/>
-            <w:noWrap/>
-            <w:hideMark/>
-          </w:tcPr>
-          <w:p>
-            <w:pPr>
-              <w:jc w:val="right"/>
-              <w:rPr>
-                <w:rFonts w:ascii="Calibri" w:eastAsia="Times New Roman" w:hAnsi="Calibri" w:cs="Calibri"/>
-                <w:color w:val="000000"/>
-                <w:lang w:eastAsia="en-SG"/>
-              </w:rPr>
-            </w:pPr>
-            <w:r>
-              <w:rPr>
-                <w:rFonts w:ascii="Calibri" w:eastAsia="Times New Roman" w:hAnsi="Calibri" w:cs="Calibri"/>
-                <w:color w:val="000000"/>
-                <w:lang w:eastAsia="en-SG"/>
-              </w:rPr>
-              <w:t>44886900</w:t>
-            </w:r>
-          </w:p>
-        </w:tc>
-      </w:tr>
-      <w:tr>
-        <w:trPr>
-          <w:trHeight w:val="288"/>
-        </w:trPr>
-        <w:tc>
-          <w:tcPr>
-            <w:tcW w:w="1017" w:type="dxa"/>
-            <w:noWrap/>
-            <w:hideMark/>
-          </w:tcPr>
-          <w:p>
-            <w:pPr>
-              <w:rPr>
-                <w:rFonts w:ascii="Calibri" w:eastAsia="Times New Roman" w:hAnsi="Calibri" w:cs="Calibri"/>
-                <w:color w:val="000000"/>
-                <w:lang w:eastAsia="en-SG"/>
-              </w:rPr>
-            </w:pPr>
-            <w:r>
-              <w:rPr>
-                <w:rFonts w:ascii="Calibri" w:eastAsia="Times New Roman" w:hAnsi="Calibri" w:cs="Calibri"/>
-                <w:color w:val="000000"/>
-                <w:lang w:eastAsia="en-SG"/>
-              </w:rPr>
-              <w:t>August</w:t>
-            </w:r>
-          </w:p>
-        </w:tc>
-        <w:tc>
-          <w:tcPr>
-            <w:tcW w:w="960" w:type="dxa"/>
-            <w:noWrap/>
-            <w:hideMark/>
-          </w:tcPr>
-          <w:p>
-            <w:pPr>
-              <w:jc w:val="right"/>
-              <w:rPr>
-                <w:rFonts w:ascii="Calibri" w:eastAsia="Times New Roman" w:hAnsi="Calibri" w:cs="Calibri"/>
-                <w:color w:val="000000"/>
-                <w:lang w:eastAsia="en-SG"/>
-              </w:rPr>
-            </w:pPr>
-            <w:r>
-              <w:rPr>
-                <w:rFonts w:ascii="Calibri" w:eastAsia="Times New Roman" w:hAnsi="Calibri" w:cs="Calibri"/>
-                <w:color w:val="000000"/>
-                <w:lang w:eastAsia="en-SG"/>
-              </w:rPr>
-              <w:t>7397972</w:t>
-            </w:r>
-          </w:p>
-        </w:tc>
-        <w:tc>
-          <w:tcPr>
-            <w:tcW w:w="960" w:type="dxa"/>
-            <w:noWrap/>
-            <w:hideMark/>
-          </w:tcPr>
-          <w:p>
-            <w:pPr>
-              <w:jc w:val="right"/>
-              <w:rPr>
-                <w:rFonts w:ascii="Calibri" w:eastAsia="Times New Roman" w:hAnsi="Calibri" w:cs="Calibri"/>
-                <w:color w:val="000000"/>
-                <w:lang w:eastAsia="en-SG"/>
-              </w:rPr>
-            </w:pPr>
-            <w:r>
-              <w:rPr>
-                <w:rFonts w:ascii="Calibri" w:eastAsia="Times New Roman" w:hAnsi="Calibri" w:cs="Calibri"/>
-                <w:color w:val="000000"/>
-                <w:lang w:eastAsia="en-SG"/>
-              </w:rPr>
-              <w:t>44806000</w:t>
-            </w:r>
-          </w:p>
-        </w:tc>
-      </w:tr>
-      <w:tr>
-        <w:trPr>
-          <w:trHeight w:val="288"/>
-        </w:trPr>
-        <w:tc>
-          <w:tcPr>
-            <w:tcW w:w="1017" w:type="dxa"/>
-            <w:noWrap/>
-            <w:hideMark/>
-          </w:tcPr>
-          <w:p>
-            <w:pPr>
-              <w:rPr>
-                <w:rFonts w:ascii="Calibri" w:eastAsia="Times New Roman" w:hAnsi="Calibri" w:cs="Calibri"/>
-                <w:color w:val="000000"/>
-                <w:lang w:eastAsia="en-SG"/>
-              </w:rPr>
-            </w:pPr>
-            <w:r>
-              <w:rPr>
-                <w:rFonts w:ascii="Calibri" w:eastAsia="Times New Roman" w:hAnsi="Calibri" w:cs="Calibri"/>
-                <w:color w:val="000000"/>
-                <w:lang w:eastAsia="en-SG"/>
-              </w:rPr>
-              <w:t>September</w:t>
-            </w:r>
-          </w:p>
-        </w:tc>
-        <w:tc>
-          <w:tcPr>
-            <w:tcW w:w="960" w:type="dxa"/>
-            <w:noWrap/>
-            <w:hideMark/>
-          </w:tcPr>
-          <w:p>
-            <w:pPr>
-              <w:jc w:val="right"/>
-              <w:rPr>
-                <w:rFonts w:ascii="Calibri" w:eastAsia="Times New Roman" w:hAnsi="Calibri" w:cs="Calibri"/>
-                <w:color w:val="000000"/>
-                <w:lang w:eastAsia="en-SG"/>
-              </w:rPr>
-            </w:pPr>
-            <w:r>
-              <w:rPr>
-                <w:rFonts w:ascii="Calibri" w:eastAsia="Times New Roman" w:hAnsi="Calibri" w:cs="Calibri"/>
-                <w:color w:val="000000"/>
-                <w:lang w:eastAsia="en-SG"/>
-              </w:rPr>
-              <w:t>9059107</w:t>
-            </w:r>
-          </w:p>
-        </w:tc>
-        <w:tc>
-          <w:tcPr>
-            <w:tcW w:w="960" w:type="dxa"/>
-            <w:noWrap/>
-            <w:hideMark/>
-          </w:tcPr>
-          <w:p>
-            <w:pPr>
-              <w:jc w:val="right"/>
-              <w:rPr>
-                <w:rFonts w:ascii="Calibri" w:eastAsia="Times New Roman" w:hAnsi="Calibri" w:cs="Calibri"/>
-                <w:color w:val="000000"/>
-                <w:lang w:eastAsia="en-SG"/>
-              </w:rPr>
-            </w:pPr>
-            <w:r>
-              <w:rPr>
-                <w:rFonts w:ascii="Calibri" w:eastAsia="Times New Roman" w:hAnsi="Calibri" w:cs="Calibri"/>
-                <w:color w:val="000000"/>
-                <w:lang w:eastAsia="en-SG"/>
-              </w:rPr>
-              <w:t>35088000</w:t>
-            </w:r>
-          </w:p>
-        </w:tc>
-      </w:tr>
-      <w:tr>
-        <w:trPr>
-          <w:trHeight w:val="288"/>
-        </w:trPr>
-        <w:tc>
-          <w:tcPr>
-            <w:tcW w:w="1017" w:type="dxa"/>
-            <w:noWrap/>
-            <w:hideMark/>
-          </w:tcPr>
-          <w:p>
-            <w:pPr>
-              <w:rPr>
-                <w:rFonts w:ascii="Calibri" w:eastAsia="Times New Roman" w:hAnsi="Calibri" w:cs="Calibri"/>
-                <w:color w:val="000000"/>
-                <w:lang w:eastAsia="en-SG"/>
-              </w:rPr>
-            </w:pPr>
-            <w:r>
-              <w:rPr>
-                <w:rFonts w:ascii="Calibri" w:eastAsia="Times New Roman" w:hAnsi="Calibri" w:cs="Calibri"/>
-                <w:color w:val="000000"/>
-                <w:lang w:eastAsia="en-SG"/>
-              </w:rPr>
-              <w:t>October</w:t>
-            </w:r>
-          </w:p>
-        </w:tc>
-        <w:tc>
-          <w:tcPr>
-            <w:tcW w:w="960" w:type="dxa"/>
-            <w:noWrap/>
-            <w:hideMark/>
-          </w:tcPr>
-          <w:p>
-            <w:pPr>
-              <w:jc w:val="right"/>
-              <w:rPr>
-                <w:rFonts w:ascii="Calibri" w:eastAsia="Times New Roman" w:hAnsi="Calibri" w:cs="Calibri"/>
-                <w:color w:val="000000"/>
-                <w:lang w:eastAsia="en-SG"/>
-              </w:rPr>
-            </w:pPr>
-            <w:r>
-              <w:rPr>
-                <w:rFonts w:ascii="Calibri" w:eastAsia="Times New Roman" w:hAnsi="Calibri" w:cs="Calibri"/>
-                <w:color w:val="000000"/>
-                <w:lang w:eastAsia="en-SG"/>
-              </w:rPr>
-              <w:t>8327489</w:t>
-            </w:r>
-          </w:p>
-        </w:tc>
-        <w:tc>
-          <w:tcPr>
-            <w:tcW w:w="960" w:type="dxa"/>
-            <w:noWrap/>
-            <w:hideMark/>
-          </w:tcPr>
-          <w:p>
-            <w:pPr>
-              <w:jc w:val="right"/>
-              <w:rPr>
-                <w:rFonts w:ascii="Calibri" w:eastAsia="Times New Roman" w:hAnsi="Calibri" w:cs="Calibri"/>
-                <w:color w:val="000000"/>
-                <w:lang w:eastAsia="en-SG"/>
-              </w:rPr>
-            </w:pPr>
-            <w:r>
-              <w:rPr>
-                <w:rFonts w:ascii="Calibri" w:eastAsia="Times New Roman" w:hAnsi="Calibri" w:cs="Calibri"/>
-                <w:color w:val="000000"/>
-                <w:lang w:eastAsia="en-SG"/>
-              </w:rPr>
-              <w:t>42303900</w:t>
-            </w:r>
-          </w:p>
-        </w:tc>
-      </w:tr>
-      <w:tr>
-        <w:trPr>
-          <w:trHeight w:val="288"/>
-        </w:trPr>
-        <w:tc>
-          <w:tcPr>
-            <w:tcW w:w="1017" w:type="dxa"/>
-            <w:noWrap/>
-            <w:hideMark/>
-          </w:tcPr>
-          <w:p>
-            <w:pPr>
-              <w:rPr>
-                <w:rFonts w:ascii="Calibri" w:eastAsia="Times New Roman" w:hAnsi="Calibri" w:cs="Calibri"/>
-                <w:color w:val="000000"/>
-                <w:lang w:eastAsia="en-SG"/>
-              </w:rPr>
-            </w:pPr>
-            <w:r>
-              <w:rPr>
-                <w:rFonts w:ascii="Calibri" w:eastAsia="Times New Roman" w:hAnsi="Calibri" w:cs="Calibri"/>
-                <w:color w:val="000000"/>
-                <w:lang w:eastAsia="en-SG"/>
-              </w:rPr>
-              <w:t>November</w:t>
-            </w:r>
-          </w:p>
-        </w:tc>
-        <w:tc>
-          <w:tcPr>
-            <w:tcW w:w="960" w:type="dxa"/>
-            <w:noWrap/>
-            <w:hideMark/>
-          </w:tcPr>
-          <w:p>
-            <w:pPr>
-              <w:jc w:val="right"/>
-              <w:rPr>
-                <w:rFonts w:ascii="Calibri" w:eastAsia="Times New Roman" w:hAnsi="Calibri" w:cs="Calibri"/>
-                <w:color w:val="000000"/>
-                <w:lang w:eastAsia="en-SG"/>
-              </w:rPr>
-            </w:pPr>
-            <w:r>
-              <w:rPr>
-                <w:rFonts w:ascii="Calibri" w:eastAsia="Times New Roman" w:hAnsi="Calibri" w:cs="Calibri"/>
-                <w:color w:val="000000"/>
-                <w:lang w:eastAsia="en-SG"/>
-              </w:rPr>
-              <w:t>19025917</w:t>
-            </w:r>
-          </w:p>
-        </w:tc>
-        <w:tc>
-          <w:tcPr>
-            <w:tcW w:w="960" w:type="dxa"/>
-            <w:noWrap/>
-            <w:hideMark/>
-          </w:tcPr>
-          <w:p>
-            <w:pPr>
-              <w:jc w:val="right"/>
-              <w:rPr>
-                <w:rFonts w:ascii="Calibri" w:eastAsia="Times New Roman" w:hAnsi="Calibri" w:cs="Calibri"/>
-                <w:color w:val="000000"/>
-                <w:lang w:eastAsia="en-SG"/>
-              </w:rPr>
-            </w:pPr>
-            <w:r>
-              <w:rPr>
-                <w:rFonts w:ascii="Calibri" w:eastAsia="Times New Roman" w:hAnsi="Calibri" w:cs="Calibri"/>
-                <w:color w:val="000000"/>
-                <w:lang w:eastAsia="en-SG"/>
-              </w:rPr>
               <w:t>70286300</w:t>
             </w:r>
           </w:p>
         </w:tc>
       </w:tr>
     </w:tbl>
-    <w:p>
-      <w:bookmarkStart w:id="0" w:name="_GoBack"/>
-      <w:bookmarkEnd w:id="0"/>
-    </w:p>
+    <w:p/>
     <w:sectPr>
       <w:pgSz w:w="11906" w:h="16838"/>
       <w:pgMar w:top="1440" w:right="1440" w:bottom="1440" w:left="1440" w:header="708" w:footer="708" w:gutter="0"/>
@@ -1418,6 +1841,7 @@
     <w:lsdException w:name="HTML Sample" w:semiHidden="1" w:unhideWhenUsed="1"/>
     <w:lsdException w:name="HTML Typewriter" w:semiHidden="1" w:unhideWhenUsed="1"/>
     <w:lsdException w:name="HTML Variable" w:semiHidden="1" w:unhideWhenUsed="1"/>
+    <w:lsdException w:name="Normal Table" w:semiHidden="1" w:unhideWhenUsed="1"/>
     <w:lsdException w:name="annotation subject" w:semiHidden="1" w:unhideWhenUsed="1"/>
     <w:lsdException w:name="No List" w:semiHidden="1" w:unhideWhenUsed="1"/>
     <w:lsdException w:name="Outline List 1" w:semiHidden="1" w:unhideWhenUsed="1"/>
@@ -1464,8 +1888,10 @@
     <w:lsdException w:name="Table Subtle 2" w:semiHidden="1" w:unhideWhenUsed="1"/>
     <w:lsdException w:name="Table Web 1" w:semiHidden="1" w:unhideWhenUsed="1"/>
     <w:lsdException w:name="Table Web 2" w:semiHidden="1" w:unhideWhenUsed="1"/>
+    <w:lsdException w:name="Table Web 3" w:semiHidden="1" w:unhideWhenUsed="1"/>
     <w:lsdException w:name="Balloon Text" w:semiHidden="1" w:unhideWhenUsed="1"/>
     <w:lsdException w:name="Table Grid" w:uiPriority="39"/>
+    <w:lsdException w:name="Table Theme" w:semiHidden="1" w:unhideWhenUsed="1"/>
     <w:lsdException w:name="Placeholder Text" w:semiHidden="1"/>
     <w:lsdException w:name="No Spacing" w:uiPriority="1" w:qFormat="1"/>
     <w:lsdException w:name="Light Shading" w:uiPriority="60"/>

</xml_diff>